<commit_message>
Atualização das regras de negócio
</commit_message>
<xml_diff>
--- a/impacta-projeto-escritorio-arq-regras-negocio.docx
+++ b/impacta-projeto-escritorio-arq-regras-negocio.docx
@@ -6,41 +6,59 @@
       <w:pPr>
         <w:rPr>
           <w:rFonts w:ascii="Arial Nova Cond" w:hAnsi="Arial Nova Cond"/>
-          <w:lang w:val="pt-BR"/>
-        </w:rPr>
-      </w:pPr>
-      <w:r>
-        <w:rPr>
-          <w:rFonts w:ascii="Arial Nova Cond" w:hAnsi="Arial Nova Cond"/>
-          <w:lang w:val="pt-BR"/>
-        </w:rPr>
-        <w:t xml:space="preserve">Projeto: </w:t>
-      </w:r>
-      <w:r>
-        <w:rPr>
-          <w:rFonts w:ascii="Arial Nova Cond" w:hAnsi="Arial Nova Cond"/>
-          <w:lang w:val="pt-BR"/>
-        </w:rPr>
-        <w:t>Plataforma</w:t>
-      </w:r>
-      <w:r>
-        <w:rPr>
-          <w:rFonts w:ascii="Arial Nova Cond" w:hAnsi="Arial Nova Cond"/>
-          <w:lang w:val="pt-BR"/>
-        </w:rPr>
-        <w:t xml:space="preserve"> para gestão de um escritório de arquitetura</w:t>
+          <w:sz w:val="28"/>
+          <w:szCs w:val="28"/>
+          <w:lang w:val="pt-BR"/>
+        </w:rPr>
+      </w:pPr>
+      <w:r>
+        <w:rPr>
+          <w:rFonts w:ascii="Arial Nova Cond" w:hAnsi="Arial Nova Cond"/>
+          <w:b/>
+          <w:bCs/>
+          <w:sz w:val="28"/>
+          <w:szCs w:val="28"/>
+          <w:lang w:val="pt-BR"/>
+        </w:rPr>
+        <w:t>Projeto:</w:t>
+      </w:r>
+      <w:r>
+        <w:rPr>
+          <w:rFonts w:ascii="Arial Nova Cond" w:hAnsi="Arial Nova Cond"/>
+          <w:sz w:val="28"/>
+          <w:szCs w:val="28"/>
+          <w:lang w:val="pt-BR"/>
+        </w:rPr>
+        <w:t xml:space="preserve"> </w:t>
+      </w:r>
+      <w:r>
+        <w:rPr>
+          <w:rFonts w:ascii="Arial Nova Cond" w:hAnsi="Arial Nova Cond"/>
+          <w:sz w:val="28"/>
+          <w:szCs w:val="28"/>
+          <w:lang w:val="pt-BR"/>
+        </w:rPr>
+        <w:t>Sistema de controle de tarefas de um projeto em escritório de arquitetura</w:t>
       </w:r>
     </w:p>
     <w:p>
       <w:pPr>
         <w:rPr>
           <w:rFonts w:ascii="Arial Nova Cond" w:hAnsi="Arial Nova Cond"/>
-          <w:lang w:val="pt-BR"/>
-        </w:rPr>
-      </w:pPr>
-      <w:r>
-        <w:rPr>
-          <w:rFonts w:ascii="Arial Nova Cond" w:hAnsi="Arial Nova Cond"/>
+          <w:b/>
+          <w:bCs/>
+          <w:sz w:val="24"/>
+          <w:szCs w:val="24"/>
+          <w:lang w:val="pt-BR"/>
+        </w:rPr>
+      </w:pPr>
+      <w:r>
+        <w:rPr>
+          <w:rFonts w:ascii="Arial Nova Cond" w:hAnsi="Arial Nova Cond"/>
+          <w:b/>
+          <w:bCs/>
+          <w:sz w:val="24"/>
+          <w:szCs w:val="24"/>
           <w:lang w:val="pt-BR"/>
         </w:rPr>
         <w:t>Regras de negócio:</w:t>
@@ -55,15 +73,35 @@
         </w:numPr>
         <w:rPr>
           <w:rFonts w:ascii="Arial Nova Cond" w:hAnsi="Arial Nova Cond"/>
-          <w:lang w:val="pt-BR"/>
-        </w:rPr>
-      </w:pPr>
-      <w:r>
-        <w:rPr>
-          <w:rFonts w:ascii="Arial Nova Cond" w:hAnsi="Arial Nova Cond"/>
-          <w:lang w:val="pt-BR"/>
-        </w:rPr>
-        <w:t>Controle de projetos -&gt; Criar e acompanhar os projetos desenvolvidos pelo escritório.</w:t>
+          <w:b/>
+          <w:bCs/>
+          <w:lang w:val="pt-BR"/>
+        </w:rPr>
+      </w:pPr>
+      <w:r>
+        <w:rPr>
+          <w:rFonts w:ascii="Arial Nova Cond" w:hAnsi="Arial Nova Cond"/>
+          <w:b/>
+          <w:bCs/>
+          <w:lang w:val="pt-BR"/>
+        </w:rPr>
+        <w:t>Cadastro de cliente:</w:t>
+      </w:r>
+    </w:p>
+    <w:p>
+      <w:pPr>
+        <w:pStyle w:val="ListParagraph"/>
+        <w:rPr>
+          <w:rFonts w:ascii="Arial Nova Cond" w:hAnsi="Arial Nova Cond"/>
+          <w:lang w:val="pt-BR"/>
+        </w:rPr>
+      </w:pPr>
+      <w:r>
+        <w:rPr>
+          <w:rFonts w:ascii="Arial Nova Cond" w:hAnsi="Arial Nova Cond"/>
+          <w:lang w:val="pt-BR"/>
+        </w:rPr>
+        <w:t>Os clientes devem ser cadastrados para que sejam criados projetos atrelados a eles. Informações necessárias do cliente: Nome, Telefone, E-mail, Endereço.</w:t>
       </w:r>
     </w:p>
     <w:p>
@@ -75,15 +113,53 @@
         </w:numPr>
         <w:rPr>
           <w:rFonts w:ascii="Arial Nova Cond" w:hAnsi="Arial Nova Cond"/>
-          <w:lang w:val="pt-BR"/>
-        </w:rPr>
-      </w:pPr>
-      <w:r>
-        <w:rPr>
-          <w:rFonts w:ascii="Arial Nova Cond" w:hAnsi="Arial Nova Cond"/>
-          <w:lang w:val="pt-BR"/>
-        </w:rPr>
-        <w:t xml:space="preserve">Acesso de clientes e fornecedores aos projetos -&gt; Os clientes e fornecedores devem poder se cadastrar na plataforma e acessar os documentos relacionados a cada projeto ao qual está relacionado. </w:t>
+          <w:b/>
+          <w:bCs/>
+          <w:lang w:val="pt-BR"/>
+        </w:rPr>
+      </w:pPr>
+      <w:r>
+        <w:rPr>
+          <w:rFonts w:ascii="Arial Nova Cond" w:hAnsi="Arial Nova Cond"/>
+          <w:b/>
+          <w:bCs/>
+          <w:lang w:val="pt-BR"/>
+        </w:rPr>
+        <w:t xml:space="preserve">Cadastro de </w:t>
+      </w:r>
+      <w:r>
+        <w:rPr>
+          <w:rFonts w:ascii="Arial Nova Cond" w:hAnsi="Arial Nova Cond"/>
+          <w:b/>
+          <w:bCs/>
+          <w:lang w:val="pt-BR"/>
+        </w:rPr>
+        <w:t>a</w:t>
+      </w:r>
+      <w:r>
+        <w:rPr>
+          <w:rFonts w:ascii="Arial Nova Cond" w:hAnsi="Arial Nova Cond"/>
+          <w:b/>
+          <w:bCs/>
+          <w:lang w:val="pt-BR"/>
+        </w:rPr>
+        <w:t>rquiteto:</w:t>
+      </w:r>
+    </w:p>
+    <w:p>
+      <w:pPr>
+        <w:pStyle w:val="ListParagraph"/>
+        <w:rPr>
+          <w:rFonts w:ascii="Arial Nova Cond" w:hAnsi="Arial Nova Cond"/>
+          <w:lang w:val="pt-BR"/>
+        </w:rPr>
+      </w:pPr>
+      <w:r>
+        <w:rPr>
+          <w:rFonts w:ascii="Arial Nova Cond" w:hAnsi="Arial Nova Cond"/>
+          <w:lang w:val="pt-BR"/>
+        </w:rPr>
+        <w:t>Os projetos estarão atrelados a um arquiteto responsável. Deve ser possível filtrar os projetos de acordo com o arquiteto responsável. O perfil de arquiteto deve conter: Nome e Lista de projetos pelo qual está responsável.</w:t>
       </w:r>
     </w:p>
     <w:p>
@@ -95,15 +171,49 @@
         </w:numPr>
         <w:rPr>
           <w:rFonts w:ascii="Arial Nova Cond" w:hAnsi="Arial Nova Cond"/>
-          <w:lang w:val="pt-BR"/>
-        </w:rPr>
-      </w:pPr>
-      <w:r>
-        <w:rPr>
-          <w:rFonts w:ascii="Arial Nova Cond" w:hAnsi="Arial Nova Cond"/>
-          <w:lang w:val="pt-BR"/>
-        </w:rPr>
-        <w:t>Comunicação oficial entre clientes e escritório -&gt; Permitir aos clientes assinar contratos e aprovar modificações, propostas e orçamentos a partir da plataforma de maneira oficial. Ou fazer observações em caso de rejeição.</w:t>
+          <w:b/>
+          <w:bCs/>
+          <w:lang w:val="pt-BR"/>
+        </w:rPr>
+      </w:pPr>
+      <w:r>
+        <w:rPr>
+          <w:rFonts w:ascii="Arial Nova Cond" w:hAnsi="Arial Nova Cond"/>
+          <w:b/>
+          <w:bCs/>
+          <w:lang w:val="pt-BR"/>
+        </w:rPr>
+        <w:t>Criação de projetos:</w:t>
+      </w:r>
+    </w:p>
+    <w:p>
+      <w:pPr>
+        <w:pStyle w:val="ListParagraph"/>
+        <w:rPr>
+          <w:rFonts w:ascii="Arial Nova Cond" w:hAnsi="Arial Nova Cond"/>
+          <w:lang w:val="pt-BR"/>
+        </w:rPr>
+      </w:pPr>
+      <w:r>
+        <w:rPr>
+          <w:rFonts w:ascii="Arial Nova Cond" w:hAnsi="Arial Nova Cond"/>
+          <w:lang w:val="pt-BR"/>
+        </w:rPr>
+        <w:t>O projeto deve ser criado para agrupar tarefas relacionadas a ele. Cada projeto deverá estar vinculado a um cliente e a um arquiteto responsável.</w:t>
+      </w:r>
+      <w:r>
+        <w:rPr>
+          <w:rFonts w:ascii="Arial Nova Cond" w:hAnsi="Arial Nova Cond"/>
+          <w:lang w:val="pt-BR"/>
+        </w:rPr>
+        <w:t xml:space="preserve"> </w:t>
+      </w:r>
+      <w:r>
+        <w:rPr>
+          <w:rFonts w:ascii="Arial Nova Cond" w:hAnsi="Arial Nova Cond"/>
+          <w:lang w:val="pt-BR"/>
+        </w:rPr>
+        <w:t>O projeto deve conter Nome, Descrição, Endereço, Cliente e Arquiteto Responsável.</w:t>
       </w:r>
     </w:p>
     <w:p>
@@ -115,15 +225,49 @@
         </w:numPr>
         <w:rPr>
           <w:rFonts w:ascii="Arial Nova Cond" w:hAnsi="Arial Nova Cond"/>
-          <w:lang w:val="pt-BR"/>
-        </w:rPr>
-      </w:pPr>
-      <w:r>
-        <w:rPr>
-          <w:rFonts w:ascii="Arial Nova Cond" w:hAnsi="Arial Nova Cond"/>
-          <w:lang w:val="pt-BR"/>
-        </w:rPr>
-        <w:t xml:space="preserve">Gerenciamento de tarefas de cada projeto -&gt; Permitir aos arquitetos e coordenadores acompanhar as tarefas a serem realizadas de acordo com o cronograma de cada projeto. </w:t>
+          <w:b/>
+          <w:bCs/>
+          <w:lang w:val="pt-BR"/>
+        </w:rPr>
+      </w:pPr>
+      <w:r>
+        <w:rPr>
+          <w:rFonts w:ascii="Arial Nova Cond" w:hAnsi="Arial Nova Cond"/>
+          <w:b/>
+          <w:bCs/>
+          <w:lang w:val="pt-BR"/>
+        </w:rPr>
+        <w:t>Criação de tarefas:</w:t>
+      </w:r>
+    </w:p>
+    <w:p>
+      <w:pPr>
+        <w:pStyle w:val="ListParagraph"/>
+        <w:rPr>
+          <w:rFonts w:ascii="Arial Nova Cond" w:hAnsi="Arial Nova Cond"/>
+          <w:lang w:val="pt-BR"/>
+        </w:rPr>
+      </w:pPr>
+      <w:r>
+        <w:rPr>
+          <w:rFonts w:ascii="Arial Nova Cond" w:hAnsi="Arial Nova Cond"/>
+          <w:lang w:val="pt-BR"/>
+        </w:rPr>
+        <w:t xml:space="preserve">As tarefas devem ser atreladas a um projeto. </w:t>
+      </w:r>
+      <w:r>
+        <w:rPr>
+          <w:rFonts w:ascii="Arial Nova Cond" w:hAnsi="Arial Nova Cond"/>
+          <w:lang w:val="pt-BR"/>
+        </w:rPr>
+        <w:t>Cada tarefa deve conter: Nome, Descrição, Data de conclusão e se está concluída ou não.</w:t>
+      </w:r>
+      <w:r>
+        <w:rPr>
+          <w:rFonts w:ascii="Arial Nova Cond" w:hAnsi="Arial Nova Cond"/>
+          <w:lang w:val="pt-BR"/>
+        </w:rPr>
+        <w:t xml:space="preserve"> </w:t>
       </w:r>
     </w:p>
     <w:p>
@@ -135,16 +279,45 @@
         </w:numPr>
         <w:rPr>
           <w:rFonts w:ascii="Arial Nova Cond" w:hAnsi="Arial Nova Cond"/>
-          <w:lang w:val="pt-BR"/>
-        </w:rPr>
-      </w:pPr>
-      <w:r>
-        <w:rPr>
-          <w:rFonts w:ascii="Arial Nova Cond" w:hAnsi="Arial Nova Cond"/>
-          <w:lang w:val="pt-BR"/>
-        </w:rPr>
-        <w:t xml:space="preserve">Biblioteca de materiais e produtos -&gt; Registro dos materiais e produtos especificados nos projetos com informações e permitir que clientes, arquitetos e fornecedores o avaliem. </w:t>
-      </w:r>
+          <w:b/>
+          <w:bCs/>
+          <w:lang w:val="pt-BR"/>
+        </w:rPr>
+      </w:pPr>
+      <w:r>
+        <w:rPr>
+          <w:rFonts w:ascii="Arial Nova Cond" w:hAnsi="Arial Nova Cond"/>
+          <w:b/>
+          <w:bCs/>
+          <w:lang w:val="pt-BR"/>
+        </w:rPr>
+        <w:t>Gerenciamento do projeto:</w:t>
+      </w:r>
+    </w:p>
+    <w:p>
+      <w:pPr>
+        <w:pStyle w:val="ListParagraph"/>
+        <w:rPr>
+          <w:rFonts w:ascii="Arial Nova Cond" w:hAnsi="Arial Nova Cond"/>
+          <w:lang w:val="pt-BR"/>
+        </w:rPr>
+      </w:pPr>
+      <w:r>
+        <w:rPr>
+          <w:rFonts w:ascii="Arial Nova Cond" w:hAnsi="Arial Nova Cond"/>
+          <w:lang w:val="pt-BR"/>
+        </w:rPr>
+        <w:t xml:space="preserve">Deve ser possível listar todos os projetos cadastrados exibindo detalhes como Cliente, Arquiteto responsável e tarefas em aberto. </w:t>
+      </w:r>
+    </w:p>
+    <w:p>
+      <w:pPr>
+        <w:pStyle w:val="ListParagraph"/>
+        <w:rPr>
+          <w:rFonts w:ascii="Arial Nova Cond" w:hAnsi="Arial Nova Cond"/>
+          <w:lang w:val="pt-BR"/>
+        </w:rPr>
+      </w:pPr>
     </w:p>
     <w:sectPr>
       <w:pgSz w:w="12240" w:h="15840"/>
@@ -161,8 +334,8 @@
   <w:abstractNum w:abstractNumId="0" w15:restartNumberingAfterBreak="0">
     <w:nsid w:val="141B0B3D"/>
     <w:multiLevelType w:val="hybridMultilevel"/>
-    <w:tmpl w:val="8090B5EA"/>
-    <w:lvl w:ilvl="0" w:tplc="0409000F">
+    <w:tmpl w:val="7492752C"/>
+    <w:lvl w:ilvl="0" w:tplc="91946AEA">
       <w:start w:val="1"/>
       <w:numFmt w:val="decimal"/>
       <w:lvlText w:val="%1."/>
@@ -172,9 +345,11 @@
       </w:pPr>
       <w:rPr>
         <w:rFonts w:hint="default"/>
+        <w:b/>
+        <w:bCs/>
       </w:rPr>
     </w:lvl>
-    <w:lvl w:ilvl="1" w:tplc="04090019" w:tentative="1">
+    <w:lvl w:ilvl="1" w:tplc="04090019">
       <w:start w:val="1"/>
       <w:numFmt w:val="lowerLetter"/>
       <w:lvlText w:val="%2."/>
@@ -247,8 +422,123 @@
       </w:pPr>
     </w:lvl>
   </w:abstractNum>
+  <w:abstractNum w:abstractNumId="1" w15:restartNumberingAfterBreak="0">
+    <w:nsid w:val="16666B3F"/>
+    <w:multiLevelType w:val="hybridMultilevel"/>
+    <w:tmpl w:val="9050DA7E"/>
+    <w:lvl w:ilvl="0" w:tplc="7C101672">
+      <w:numFmt w:val="bullet"/>
+      <w:lvlText w:val=""/>
+      <w:lvlJc w:val="left"/>
+      <w:pPr>
+        <w:ind w:left="1800" w:hanging="360"/>
+      </w:pPr>
+      <w:rPr>
+        <w:rFonts w:ascii="Symbol" w:eastAsiaTheme="minorHAnsi" w:hAnsi="Symbol" w:cstheme="minorBidi" w:hint="default"/>
+      </w:rPr>
+    </w:lvl>
+    <w:lvl w:ilvl="1" w:tplc="04090003" w:tentative="1">
+      <w:start w:val="1"/>
+      <w:numFmt w:val="bullet"/>
+      <w:lvlText w:val="o"/>
+      <w:lvlJc w:val="left"/>
+      <w:pPr>
+        <w:ind w:left="2520" w:hanging="360"/>
+      </w:pPr>
+      <w:rPr>
+        <w:rFonts w:ascii="Courier New" w:hAnsi="Courier New" w:cs="Courier New" w:hint="default"/>
+      </w:rPr>
+    </w:lvl>
+    <w:lvl w:ilvl="2" w:tplc="04090005" w:tentative="1">
+      <w:start w:val="1"/>
+      <w:numFmt w:val="bullet"/>
+      <w:lvlText w:val=""/>
+      <w:lvlJc w:val="left"/>
+      <w:pPr>
+        <w:ind w:left="3240" w:hanging="360"/>
+      </w:pPr>
+      <w:rPr>
+        <w:rFonts w:ascii="Wingdings" w:hAnsi="Wingdings" w:hint="default"/>
+      </w:rPr>
+    </w:lvl>
+    <w:lvl w:ilvl="3" w:tplc="04090001" w:tentative="1">
+      <w:start w:val="1"/>
+      <w:numFmt w:val="bullet"/>
+      <w:lvlText w:val=""/>
+      <w:lvlJc w:val="left"/>
+      <w:pPr>
+        <w:ind w:left="3960" w:hanging="360"/>
+      </w:pPr>
+      <w:rPr>
+        <w:rFonts w:ascii="Symbol" w:hAnsi="Symbol" w:hint="default"/>
+      </w:rPr>
+    </w:lvl>
+    <w:lvl w:ilvl="4" w:tplc="04090003" w:tentative="1">
+      <w:start w:val="1"/>
+      <w:numFmt w:val="bullet"/>
+      <w:lvlText w:val="o"/>
+      <w:lvlJc w:val="left"/>
+      <w:pPr>
+        <w:ind w:left="4680" w:hanging="360"/>
+      </w:pPr>
+      <w:rPr>
+        <w:rFonts w:ascii="Courier New" w:hAnsi="Courier New" w:cs="Courier New" w:hint="default"/>
+      </w:rPr>
+    </w:lvl>
+    <w:lvl w:ilvl="5" w:tplc="04090005" w:tentative="1">
+      <w:start w:val="1"/>
+      <w:numFmt w:val="bullet"/>
+      <w:lvlText w:val=""/>
+      <w:lvlJc w:val="left"/>
+      <w:pPr>
+        <w:ind w:left="5400" w:hanging="360"/>
+      </w:pPr>
+      <w:rPr>
+        <w:rFonts w:ascii="Wingdings" w:hAnsi="Wingdings" w:hint="default"/>
+      </w:rPr>
+    </w:lvl>
+    <w:lvl w:ilvl="6" w:tplc="04090001" w:tentative="1">
+      <w:start w:val="1"/>
+      <w:numFmt w:val="bullet"/>
+      <w:lvlText w:val=""/>
+      <w:lvlJc w:val="left"/>
+      <w:pPr>
+        <w:ind w:left="6120" w:hanging="360"/>
+      </w:pPr>
+      <w:rPr>
+        <w:rFonts w:ascii="Symbol" w:hAnsi="Symbol" w:hint="default"/>
+      </w:rPr>
+    </w:lvl>
+    <w:lvl w:ilvl="7" w:tplc="04090003" w:tentative="1">
+      <w:start w:val="1"/>
+      <w:numFmt w:val="bullet"/>
+      <w:lvlText w:val="o"/>
+      <w:lvlJc w:val="left"/>
+      <w:pPr>
+        <w:ind w:left="6840" w:hanging="360"/>
+      </w:pPr>
+      <w:rPr>
+        <w:rFonts w:ascii="Courier New" w:hAnsi="Courier New" w:cs="Courier New" w:hint="default"/>
+      </w:rPr>
+    </w:lvl>
+    <w:lvl w:ilvl="8" w:tplc="04090005" w:tentative="1">
+      <w:start w:val="1"/>
+      <w:numFmt w:val="bullet"/>
+      <w:lvlText w:val=""/>
+      <w:lvlJc w:val="left"/>
+      <w:pPr>
+        <w:ind w:left="7560" w:hanging="360"/>
+      </w:pPr>
+      <w:rPr>
+        <w:rFonts w:ascii="Wingdings" w:hAnsi="Wingdings" w:hint="default"/>
+      </w:rPr>
+    </w:lvl>
+  </w:abstractNum>
   <w:num w:numId="1" w16cid:durableId="834762864">
     <w:abstractNumId w:val="0"/>
+  </w:num>
+  <w:num w:numId="2" w16cid:durableId="980384433">
+    <w:abstractNumId w:val="1"/>
   </w:num>
 </w:numbering>
 </file>

</xml_diff>